<commit_message>
[FM-313] added report for budgetmonthly bibaran
</commit_message>
<xml_diff>
--- a/reportserver/jsreportapp/data/budgetbibaran/docTest.docx/content.docx
+++ b/reportserver/jsreportapp/data/budgetbibaran/docTest.docx/content.docx
@@ -5,18 +5,39 @@
     <w:tbl>
       <w:tblPr>
         <w:tblStyle w:val="TableGrid"/>
-        <w:tblW w:w="0" w:type="auto"/>
+        <w:tblpPr w:leftFromText="180" w:rightFromText="180" w:horzAnchor="page" w:tblpX="18" w:tblpY="-1440"/>
+        <w:tblW w:w="16784" w:type="dxa"/>
         <w:tblLayout w:type="fixed"/>
         <w:tblLook w:val="04A0" w:firstRow="1" w:lastRow="0" w:firstColumn="1" w:lastColumn="0" w:noHBand="0" w:noVBand="1"/>
       </w:tblPr>
       <w:tblGrid>
-        <w:gridCol w:w="3055"/>
-        <w:gridCol w:w="3082"/>
+        <w:gridCol w:w="1672"/>
+        <w:gridCol w:w="1672"/>
+        <w:gridCol w:w="1920"/>
+        <w:gridCol w:w="1920"/>
+        <w:gridCol w:w="1920"/>
+        <w:gridCol w:w="1920"/>
+        <w:gridCol w:w="1920"/>
+        <w:gridCol w:w="1920"/>
+        <w:gridCol w:w="1920"/>
       </w:tblGrid>
       <w:tr>
-        <w:tc>
-          <w:tcPr>
-            <w:tcW w:w="3055" w:type="dxa"/>
+        <w:trPr>
+          <w:trHeight w:val="228"/>
+        </w:trPr>
+        <w:tc>
+          <w:tcPr>
+            <w:tcW w:w="1672" w:type="dxa"/>
+          </w:tcPr>
+          <w:p>
+            <w:r>
+              <w:t>SN</w:t>
+            </w:r>
+          </w:p>
+        </w:tc>
+        <w:tc>
+          <w:tcPr>
+            <w:tcW w:w="1672" w:type="dxa"/>
           </w:tcPr>
           <w:p>
             <w:r>
@@ -26,58 +47,173 @@
         </w:tc>
         <w:tc>
           <w:tcPr>
-            <w:tcW w:w="3082" w:type="dxa"/>
-          </w:tcPr>
-          <w:p>
-            <w:r>
-              <w:t>Title</w:t>
+            <w:tcW w:w="1920" w:type="dxa"/>
+          </w:tcPr>
+          <w:p>
+            <w:proofErr w:type="spellStart"/>
+            <w:r>
+              <w:t>Barsik_lakshay</w:t>
+            </w:r>
+            <w:proofErr w:type="spellEnd"/>
+          </w:p>
+        </w:tc>
+        <w:tc>
+          <w:tcPr>
+            <w:tcW w:w="1920" w:type="dxa"/>
+          </w:tcPr>
+          <w:p>
+            <w:proofErr w:type="spellStart"/>
+            <w:r>
+              <w:t>Chaumasik_lakshay</w:t>
+            </w:r>
+            <w:proofErr w:type="spellEnd"/>
+          </w:p>
+        </w:tc>
+        <w:tc>
+          <w:tcPr>
+            <w:tcW w:w="1920" w:type="dxa"/>
+          </w:tcPr>
+          <w:p>
+            <w:proofErr w:type="spellStart"/>
+            <w:r>
+              <w:t>Gata_chaumasik</w:t>
+            </w:r>
+            <w:proofErr w:type="spellEnd"/>
+          </w:p>
+        </w:tc>
+        <w:tc>
+          <w:tcPr>
+            <w:tcW w:w="1920" w:type="dxa"/>
+          </w:tcPr>
+          <w:p>
+            <w:proofErr w:type="spellStart"/>
+            <w:r>
+              <w:t>Gata_mahina</w:t>
+            </w:r>
+            <w:proofErr w:type="spellEnd"/>
+          </w:p>
+        </w:tc>
+        <w:tc>
+          <w:tcPr>
+            <w:tcW w:w="1920" w:type="dxa"/>
+          </w:tcPr>
+          <w:p>
+            <w:proofErr w:type="spellStart"/>
+            <w:r>
+              <w:t>Yes_mahina</w:t>
+            </w:r>
+            <w:proofErr w:type="spellEnd"/>
+          </w:p>
+        </w:tc>
+        <w:tc>
+          <w:tcPr>
+            <w:tcW w:w="1920" w:type="dxa"/>
+          </w:tcPr>
+          <w:p>
+            <w:proofErr w:type="spellStart"/>
+            <w:r>
+              <w:t>Halsamma</w:t>
+            </w:r>
+            <w:proofErr w:type="spellEnd"/>
+          </w:p>
+        </w:tc>
+        <w:tc>
+          <w:tcPr>
+            <w:tcW w:w="1920" w:type="dxa"/>
+          </w:tcPr>
+          <w:p>
+            <w:r>
+              <w:t>Percent</w:t>
             </w:r>
           </w:p>
         </w:tc>
       </w:tr>
       <w:tr>
-        <w:tc>
-          <w:tcPr>
-            <w:tcW w:w="3055" w:type="dxa"/>
-          </w:tcPr>
-          <w:p>
-            <w:r>
-              <w:t>{{#</w:t>
-            </w:r>
-            <w:proofErr w:type="spellStart"/>
-            <w:r>
-              <w:t>docxTable</w:t>
-            </w:r>
-            <w:proofErr w:type="spellEnd"/>
-            <w:r>
-              <w:t xml:space="preserve"> </w:t>
-            </w:r>
-            <w:r>
-              <w:t>list}}</w:t>
-            </w:r>
-            <w:r>
-              <w:t>{{name}}</w:t>
-            </w:r>
-          </w:p>
-        </w:tc>
-        <w:tc>
-          <w:tcPr>
-            <w:tcW w:w="3082" w:type="dxa"/>
+        <w:trPr>
+          <w:trHeight w:val="235"/>
+        </w:trPr>
+        <w:tc>
+          <w:tcPr>
+            <w:tcW w:w="1672" w:type="dxa"/>
+          </w:tcPr>
+          <w:p>
+            <w:r>
+              <w:t>A</w:t>
+            </w:r>
+          </w:p>
+        </w:tc>
+        <w:tc>
+          <w:tcPr>
+            <w:tcW w:w="1672" w:type="dxa"/>
+          </w:tcPr>
+          <w:p>
+            <w:r>
+              <w:t>{{</w:t>
+            </w:r>
+            <w:proofErr w:type="spellStart"/>
+            <w:r>
+              <w:t>pungi</w:t>
+            </w:r>
+            <w:proofErr w:type="spellEnd"/>
+            <w:r>
+              <w:t>}}</w:t>
+            </w:r>
+          </w:p>
+        </w:tc>
+        <w:tc>
+          <w:tcPr>
+            <w:tcW w:w="1920" w:type="dxa"/>
+          </w:tcPr>
+          <w:p/>
+        </w:tc>
+        <w:tc>
+          <w:tcPr>
+            <w:tcW w:w="1920" w:type="dxa"/>
+          </w:tcPr>
+          <w:p/>
+        </w:tc>
+        <w:tc>
+          <w:tcPr>
+            <w:tcW w:w="1920" w:type="dxa"/>
+          </w:tcPr>
+          <w:p/>
+        </w:tc>
+        <w:tc>
+          <w:tcPr>
+            <w:tcW w:w="1920" w:type="dxa"/>
+          </w:tcPr>
+          <w:p/>
+        </w:tc>
+        <w:tc>
+          <w:tcPr>
+            <w:tcW w:w="1920" w:type="dxa"/>
+          </w:tcPr>
+          <w:p/>
+        </w:tc>
+        <w:tc>
+          <w:tcPr>
+            <w:tcW w:w="1920" w:type="dxa"/>
+          </w:tcPr>
+          <w:p/>
+        </w:tc>
+        <w:tc>
+          <w:tcPr>
+            <w:tcW w:w="1920" w:type="dxa"/>
           </w:tcPr>
           <w:p/>
         </w:tc>
       </w:tr>
       <w:tr>
-        <w:tc>
-          <w:tcPr>
-            <w:tcW w:w="3055" w:type="dxa"/>
-          </w:tcPr>
-          <w:p>
-            <w:r>
-              <w:t>{{</w:t>
-            </w:r>
-            <w:r>
-              <w:t>#</w:t>
+        <w:trPr>
+          <w:trHeight w:val="463"/>
+        </w:trPr>
+        <w:tc>
+          <w:tcPr>
+            <w:tcW w:w="1672" w:type="dxa"/>
+          </w:tcPr>
+          <w:p>
+            <w:r>
+              <w:t>{{#</w:t>
             </w:r>
             <w:proofErr w:type="spellStart"/>
             <w:r>
@@ -87,21 +223,168 @@
             <w:r>
               <w:t xml:space="preserve"> </w:t>
             </w:r>
-            <w:r>
-              <w:t>value}}{{name}}</w:t>
-            </w:r>
-          </w:p>
-        </w:tc>
-        <w:tc>
-          <w:tcPr>
-            <w:tcW w:w="3082" w:type="dxa"/>
-          </w:tcPr>
-          <w:p>
-            <w:r>
-              <w:t>{{value}}</w:t>
-            </w:r>
-            <w:r>
-              <w:t>{{/</w:t>
+            <w:proofErr w:type="spellStart"/>
+            <w:r>
+              <w:t>p_value</w:t>
+            </w:r>
+            <w:proofErr w:type="spellEnd"/>
+            <w:r>
+              <w:t>}}</w:t>
+            </w:r>
+            <w:r>
+              <w:t>{{</w:t>
+            </w:r>
+            <w:proofErr w:type="spellStart"/>
+            <w:r>
+              <w:t>sn</w:t>
+            </w:r>
+            <w:proofErr w:type="spellEnd"/>
+            <w:r>
+              <w:t>}}</w:t>
+            </w:r>
+          </w:p>
+        </w:tc>
+        <w:tc>
+          <w:tcPr>
+            <w:tcW w:w="1672" w:type="dxa"/>
+          </w:tcPr>
+          <w:p>
+            <w:r>
+              <w:t>{{</w:t>
+            </w:r>
+            <w:proofErr w:type="spellStart"/>
+            <w:r>
+              <w:t>karyakram_name</w:t>
+            </w:r>
+            <w:proofErr w:type="spellEnd"/>
+            <w:r>
+              <w:t>}}</w:t>
+            </w:r>
+          </w:p>
+        </w:tc>
+        <w:tc>
+          <w:tcPr>
+            <w:tcW w:w="1920" w:type="dxa"/>
+          </w:tcPr>
+          <w:p>
+            <w:r>
+              <w:t>{{</w:t>
+            </w:r>
+            <w:proofErr w:type="spellStart"/>
+            <w:r>
+              <w:t>barsik_lakshay_amount</w:t>
+            </w:r>
+            <w:proofErr w:type="spellEnd"/>
+            <w:r>
+              <w:t>}}</w:t>
+            </w:r>
+          </w:p>
+        </w:tc>
+        <w:tc>
+          <w:tcPr>
+            <w:tcW w:w="1920" w:type="dxa"/>
+          </w:tcPr>
+          <w:p>
+            <w:r>
+              <w:t>{{</w:t>
+            </w:r>
+            <w:proofErr w:type="spellStart"/>
+            <w:r>
+              <w:t>chaumasik_lakshay_amount</w:t>
+            </w:r>
+            <w:proofErr w:type="spellEnd"/>
+            <w:r>
+              <w:t>}}</w:t>
+            </w:r>
+          </w:p>
+        </w:tc>
+        <w:tc>
+          <w:tcPr>
+            <w:tcW w:w="1920" w:type="dxa"/>
+          </w:tcPr>
+          <w:p>
+            <w:r>
+              <w:t>{{</w:t>
+            </w:r>
+            <w:proofErr w:type="spellStart"/>
+            <w:r>
+              <w:t>gata_chaumasik_pragati</w:t>
+            </w:r>
+            <w:proofErr w:type="spellEnd"/>
+            <w:r>
+              <w:t>}}</w:t>
+            </w:r>
+          </w:p>
+        </w:tc>
+        <w:tc>
+          <w:tcPr>
+            <w:tcW w:w="1920" w:type="dxa"/>
+          </w:tcPr>
+          <w:p>
+            <w:r>
+              <w:t>{{</w:t>
+            </w:r>
+            <w:proofErr w:type="spellStart"/>
+            <w:r>
+              <w:t>gata_mahina_pragati</w:t>
+            </w:r>
+            <w:proofErr w:type="spellEnd"/>
+            <w:r>
+              <w:t>}}</w:t>
+            </w:r>
+          </w:p>
+        </w:tc>
+        <w:tc>
+          <w:tcPr>
+            <w:tcW w:w="1920" w:type="dxa"/>
+          </w:tcPr>
+          <w:p>
+            <w:r>
+              <w:t>{{</w:t>
+            </w:r>
+            <w:proofErr w:type="spellStart"/>
+            <w:r>
+              <w:t>yes_mahina_pragati</w:t>
+            </w:r>
+            <w:proofErr w:type="spellEnd"/>
+            <w:r>
+              <w:t>}}</w:t>
+            </w:r>
+          </w:p>
+        </w:tc>
+        <w:tc>
+          <w:tcPr>
+            <w:tcW w:w="1920" w:type="dxa"/>
+          </w:tcPr>
+          <w:p>
+            <w:r>
+              <w:t>{{</w:t>
+            </w:r>
+            <w:proofErr w:type="spellStart"/>
+            <w:r>
+              <w:t>mahina_pragati</w:t>
+            </w:r>
+            <w:proofErr w:type="spellEnd"/>
+            <w:r>
+              <w:t>}}</w:t>
+            </w:r>
+          </w:p>
+        </w:tc>
+        <w:tc>
+          <w:tcPr>
+            <w:tcW w:w="1920" w:type="dxa"/>
+          </w:tcPr>
+          <w:p>
+            <w:r>
+              <w:t>{{</w:t>
+            </w:r>
+            <w:proofErr w:type="spellStart"/>
+            <w:r>
+              <w:t>mahina_pragati_percent</w:t>
+            </w:r>
+            <w:proofErr w:type="spellEnd"/>
+            <w:r>
+              <w:t>}}{{/</w:t>
             </w:r>
             <w:proofErr w:type="spellStart"/>
             <w:r>
@@ -111,19 +394,579 @@
             <w:r>
               <w:t>}}</w:t>
             </w:r>
-            <w:r>
-              <w:t>{{/docxTable}}</w:t>
-            </w:r>
-            <w:bookmarkStart w:id="0" w:name="_GoBack"/>
-            <w:bookmarkEnd w:id="0"/>
+          </w:p>
+        </w:tc>
+      </w:tr>
+      <w:tr>
+        <w:trPr>
+          <w:trHeight w:val="463"/>
+        </w:trPr>
+        <w:tc>
+          <w:tcPr>
+            <w:tcW w:w="1672" w:type="dxa"/>
+          </w:tcPr>
+          <w:p/>
+        </w:tc>
+        <w:tc>
+          <w:tcPr>
+            <w:tcW w:w="1672" w:type="dxa"/>
+          </w:tcPr>
+          <w:p>
+            <w:r>
+              <w:t>{{p_total.name}}</w:t>
+            </w:r>
+          </w:p>
+        </w:tc>
+        <w:tc>
+          <w:tcPr>
+            <w:tcW w:w="1920" w:type="dxa"/>
+          </w:tcPr>
+          <w:p>
+            <w:r>
+              <w:t>{{</w:t>
+            </w:r>
+            <w:proofErr w:type="spellStart"/>
+            <w:r>
+              <w:t>p_total.b_sum</w:t>
+            </w:r>
+            <w:proofErr w:type="spellEnd"/>
+            <w:r>
+              <w:t>}}</w:t>
+            </w:r>
+          </w:p>
+        </w:tc>
+        <w:tc>
+          <w:tcPr>
+            <w:tcW w:w="1920" w:type="dxa"/>
+          </w:tcPr>
+          <w:p>
+            <w:r>
+              <w:t>{{</w:t>
+            </w:r>
+            <w:proofErr w:type="spellStart"/>
+            <w:r>
+              <w:t>p_total.c_sum</w:t>
+            </w:r>
+            <w:proofErr w:type="spellEnd"/>
+            <w:r>
+              <w:t>}}</w:t>
+            </w:r>
+          </w:p>
+        </w:tc>
+        <w:tc>
+          <w:tcPr>
+            <w:tcW w:w="1920" w:type="dxa"/>
+          </w:tcPr>
+          <w:p>
+            <w:r>
+              <w:t>{{</w:t>
+            </w:r>
+            <w:proofErr w:type="spellStart"/>
+            <w:r>
+              <w:t>p_total.gc_sum</w:t>
+            </w:r>
+            <w:proofErr w:type="spellEnd"/>
+            <w:r>
+              <w:t>}}</w:t>
+            </w:r>
+          </w:p>
+        </w:tc>
+        <w:tc>
+          <w:tcPr>
+            <w:tcW w:w="1920" w:type="dxa"/>
+          </w:tcPr>
+          <w:p>
+            <w:r>
+              <w:t>{{</w:t>
+            </w:r>
+            <w:proofErr w:type="spellStart"/>
+            <w:r>
+              <w:t>p_total.gm_sum</w:t>
+            </w:r>
+            <w:proofErr w:type="spellEnd"/>
+            <w:r>
+              <w:t>}}</w:t>
+            </w:r>
+          </w:p>
+        </w:tc>
+        <w:tc>
+          <w:tcPr>
+            <w:tcW w:w="1920" w:type="dxa"/>
+          </w:tcPr>
+          <w:p>
+            <w:r>
+              <w:t>{{</w:t>
+            </w:r>
+            <w:proofErr w:type="spellStart"/>
+            <w:r>
+              <w:t>p_total.m_sum</w:t>
+            </w:r>
+            <w:proofErr w:type="spellEnd"/>
+            <w:r>
+              <w:t>}}</w:t>
+            </w:r>
+          </w:p>
+        </w:tc>
+        <w:tc>
+          <w:tcPr>
+            <w:tcW w:w="1920" w:type="dxa"/>
+          </w:tcPr>
+          <w:p>
+            <w:r>
+              <w:t>{{</w:t>
+            </w:r>
+            <w:proofErr w:type="spellStart"/>
+            <w:r>
+              <w:t>p_total.h_sum</w:t>
+            </w:r>
+            <w:proofErr w:type="spellEnd"/>
+            <w:r>
+              <w:t>}}</w:t>
+            </w:r>
+          </w:p>
+        </w:tc>
+        <w:tc>
+          <w:tcPr>
+            <w:tcW w:w="1920" w:type="dxa"/>
+          </w:tcPr>
+          <w:p>
+            <w:r>
+              <w:t>{{</w:t>
+            </w:r>
+            <w:proofErr w:type="spellStart"/>
+            <w:r>
+              <w:t>p_total.h_sum_p</w:t>
+            </w:r>
+            <w:proofErr w:type="spellEnd"/>
+            <w:r>
+              <w:t>}}</w:t>
+            </w:r>
+          </w:p>
+        </w:tc>
+      </w:tr>
+      <w:tr>
+        <w:trPr>
+          <w:trHeight w:val="463"/>
+        </w:trPr>
+        <w:tc>
+          <w:tcPr>
+            <w:tcW w:w="1672" w:type="dxa"/>
+          </w:tcPr>
+          <w:p>
+            <w:r>
+              <w:t>B</w:t>
+            </w:r>
+          </w:p>
+        </w:tc>
+        <w:tc>
+          <w:tcPr>
+            <w:tcW w:w="1672" w:type="dxa"/>
+          </w:tcPr>
+          <w:p>
+            <w:r>
+              <w:t>{{</w:t>
+            </w:r>
+            <w:proofErr w:type="spellStart"/>
+            <w:r>
+              <w:t>chalu</w:t>
+            </w:r>
+            <w:proofErr w:type="spellEnd"/>
+            <w:r>
+              <w:t>}}</w:t>
+            </w:r>
+          </w:p>
+        </w:tc>
+        <w:tc>
+          <w:tcPr>
+            <w:tcW w:w="1920" w:type="dxa"/>
+          </w:tcPr>
+          <w:p/>
+        </w:tc>
+        <w:tc>
+          <w:tcPr>
+            <w:tcW w:w="1920" w:type="dxa"/>
+          </w:tcPr>
+          <w:p/>
+        </w:tc>
+        <w:tc>
+          <w:tcPr>
+            <w:tcW w:w="1920" w:type="dxa"/>
+          </w:tcPr>
+          <w:p/>
+        </w:tc>
+        <w:tc>
+          <w:tcPr>
+            <w:tcW w:w="1920" w:type="dxa"/>
+          </w:tcPr>
+          <w:p/>
+        </w:tc>
+        <w:tc>
+          <w:tcPr>
+            <w:tcW w:w="1920" w:type="dxa"/>
+          </w:tcPr>
+          <w:p/>
+        </w:tc>
+        <w:tc>
+          <w:tcPr>
+            <w:tcW w:w="1920" w:type="dxa"/>
+          </w:tcPr>
+          <w:p/>
+        </w:tc>
+        <w:tc>
+          <w:tcPr>
+            <w:tcW w:w="1920" w:type="dxa"/>
+          </w:tcPr>
+          <w:p/>
+        </w:tc>
+      </w:tr>
+      <w:tr>
+        <w:trPr>
+          <w:trHeight w:val="463"/>
+        </w:trPr>
+        <w:tc>
+          <w:tcPr>
+            <w:tcW w:w="1672" w:type="dxa"/>
+          </w:tcPr>
+          <w:p>
+            <w:bookmarkStart w:id="0" w:name="_GoBack" w:colFirst="3" w:colLast="8"/>
+            <w:r>
+              <w:t>{{#</w:t>
+            </w:r>
+            <w:proofErr w:type="spellStart"/>
+            <w:r>
+              <w:t>docxTable</w:t>
+            </w:r>
+            <w:proofErr w:type="spellEnd"/>
+            <w:r>
+              <w:t xml:space="preserve"> </w:t>
+            </w:r>
+            <w:proofErr w:type="spellStart"/>
+            <w:r>
+              <w:t>c</w:t>
+            </w:r>
+            <w:r>
+              <w:t>_value</w:t>
+            </w:r>
+            <w:proofErr w:type="spellEnd"/>
+            <w:r>
+              <w:t>}}{{</w:t>
+            </w:r>
+            <w:proofErr w:type="spellStart"/>
+            <w:r>
+              <w:t>sn</w:t>
+            </w:r>
+            <w:proofErr w:type="spellEnd"/>
+            <w:r>
+              <w:t>}}</w:t>
+            </w:r>
+          </w:p>
+        </w:tc>
+        <w:tc>
+          <w:tcPr>
+            <w:tcW w:w="1672" w:type="dxa"/>
+          </w:tcPr>
+          <w:p>
+            <w:r>
+              <w:t>{{</w:t>
+            </w:r>
+            <w:proofErr w:type="spellStart"/>
+            <w:r>
+              <w:t>karyakram_name</w:t>
+            </w:r>
+            <w:proofErr w:type="spellEnd"/>
+            <w:r>
+              <w:t>}}</w:t>
+            </w:r>
+          </w:p>
+        </w:tc>
+        <w:tc>
+          <w:tcPr>
+            <w:tcW w:w="1920" w:type="dxa"/>
+          </w:tcPr>
+          <w:p>
+            <w:r>
+              <w:t>{{</w:t>
+            </w:r>
+            <w:proofErr w:type="spellStart"/>
+            <w:r>
+              <w:t>barsik_lakshay_amount</w:t>
+            </w:r>
+            <w:proofErr w:type="spellEnd"/>
+            <w:r>
+              <w:t>}}</w:t>
+            </w:r>
+          </w:p>
+        </w:tc>
+        <w:tc>
+          <w:tcPr>
+            <w:tcW w:w="1920" w:type="dxa"/>
+          </w:tcPr>
+          <w:p>
+            <w:r>
+              <w:t>{{</w:t>
+            </w:r>
+            <w:proofErr w:type="spellStart"/>
+            <w:r>
+              <w:t>chaumasik_lakshay_amount</w:t>
+            </w:r>
+            <w:proofErr w:type="spellEnd"/>
+            <w:r>
+              <w:t>}}</w:t>
+            </w:r>
+          </w:p>
+        </w:tc>
+        <w:tc>
+          <w:tcPr>
+            <w:tcW w:w="1920" w:type="dxa"/>
+          </w:tcPr>
+          <w:p>
+            <w:r>
+              <w:t>{{</w:t>
+            </w:r>
+            <w:proofErr w:type="spellStart"/>
+            <w:r>
+              <w:t>gata_chaumasik_pragati</w:t>
+            </w:r>
+            <w:proofErr w:type="spellEnd"/>
+            <w:r>
+              <w:t>}}</w:t>
+            </w:r>
+          </w:p>
+        </w:tc>
+        <w:tc>
+          <w:tcPr>
+            <w:tcW w:w="1920" w:type="dxa"/>
+          </w:tcPr>
+          <w:p>
+            <w:r>
+              <w:t>{{</w:t>
+            </w:r>
+            <w:proofErr w:type="spellStart"/>
+            <w:r>
+              <w:t>gata_mahina_pragati</w:t>
+            </w:r>
+            <w:proofErr w:type="spellEnd"/>
+            <w:r>
+              <w:t>}}</w:t>
+            </w:r>
+          </w:p>
+        </w:tc>
+        <w:tc>
+          <w:tcPr>
+            <w:tcW w:w="1920" w:type="dxa"/>
+          </w:tcPr>
+          <w:p>
+            <w:r>
+              <w:t>{{</w:t>
+            </w:r>
+            <w:proofErr w:type="spellStart"/>
+            <w:r>
+              <w:t>yes_mahina_pragati</w:t>
+            </w:r>
+            <w:proofErr w:type="spellEnd"/>
+            <w:r>
+              <w:t>}}</w:t>
+            </w:r>
+          </w:p>
+        </w:tc>
+        <w:tc>
+          <w:tcPr>
+            <w:tcW w:w="1920" w:type="dxa"/>
+          </w:tcPr>
+          <w:p>
+            <w:r>
+              <w:t>{{</w:t>
+            </w:r>
+            <w:proofErr w:type="spellStart"/>
+            <w:r>
+              <w:t>mahina_pragati</w:t>
+            </w:r>
+            <w:proofErr w:type="spellEnd"/>
+            <w:r>
+              <w:t>}}</w:t>
+            </w:r>
+          </w:p>
+        </w:tc>
+        <w:tc>
+          <w:tcPr>
+            <w:tcW w:w="1920" w:type="dxa"/>
+          </w:tcPr>
+          <w:p>
+            <w:r>
+              <w:t>{{</w:t>
+            </w:r>
+            <w:proofErr w:type="spellStart"/>
+            <w:r>
+              <w:t>mahina_pragati_percent</w:t>
+            </w:r>
+            <w:proofErr w:type="spellEnd"/>
+            <w:r>
+              <w:t>}}{{/</w:t>
+            </w:r>
+            <w:proofErr w:type="spellStart"/>
+            <w:r>
+              <w:t>docxTable</w:t>
+            </w:r>
+            <w:proofErr w:type="spellEnd"/>
+            <w:r>
+              <w:t>}}</w:t>
+            </w:r>
+          </w:p>
+        </w:tc>
+      </w:tr>
+      <w:bookmarkEnd w:id="0"/>
+      <w:tr>
+        <w:trPr>
+          <w:trHeight w:val="463"/>
+        </w:trPr>
+        <w:tc>
+          <w:tcPr>
+            <w:tcW w:w="1672" w:type="dxa"/>
+          </w:tcPr>
+          <w:p/>
+        </w:tc>
+        <w:tc>
+          <w:tcPr>
+            <w:tcW w:w="1672" w:type="dxa"/>
+          </w:tcPr>
+          <w:p>
+            <w:r>
+              <w:t>{{c_total.name}}</w:t>
+            </w:r>
+          </w:p>
+        </w:tc>
+        <w:tc>
+          <w:tcPr>
+            <w:tcW w:w="1920" w:type="dxa"/>
+          </w:tcPr>
+          <w:p>
+            <w:r>
+              <w:t>{{</w:t>
+            </w:r>
+            <w:proofErr w:type="spellStart"/>
+            <w:r>
+              <w:t>c_total.b_sum</w:t>
+            </w:r>
+            <w:proofErr w:type="spellEnd"/>
+            <w:r>
+              <w:t>}}</w:t>
+            </w:r>
+          </w:p>
+        </w:tc>
+        <w:tc>
+          <w:tcPr>
+            <w:tcW w:w="1920" w:type="dxa"/>
+          </w:tcPr>
+          <w:p>
+            <w:r>
+              <w:t>{{</w:t>
+            </w:r>
+            <w:proofErr w:type="spellStart"/>
+            <w:r>
+              <w:t>c_total.c_sum</w:t>
+            </w:r>
+            <w:proofErr w:type="spellEnd"/>
+            <w:r>
+              <w:t>}}</w:t>
+            </w:r>
+          </w:p>
+        </w:tc>
+        <w:tc>
+          <w:tcPr>
+            <w:tcW w:w="1920" w:type="dxa"/>
+          </w:tcPr>
+          <w:p>
+            <w:r>
+              <w:t>{{</w:t>
+            </w:r>
+            <w:proofErr w:type="spellStart"/>
+            <w:r>
+              <w:t>c_total.gc_sum</w:t>
+            </w:r>
+            <w:proofErr w:type="spellEnd"/>
+            <w:r>
+              <w:t>}}</w:t>
+            </w:r>
+          </w:p>
+        </w:tc>
+        <w:tc>
+          <w:tcPr>
+            <w:tcW w:w="1920" w:type="dxa"/>
+          </w:tcPr>
+          <w:p>
+            <w:r>
+              <w:t>{{</w:t>
+            </w:r>
+            <w:proofErr w:type="spellStart"/>
+            <w:r>
+              <w:t>c_total.gm_sum</w:t>
+            </w:r>
+            <w:proofErr w:type="spellEnd"/>
+            <w:r>
+              <w:t>}}</w:t>
+            </w:r>
+          </w:p>
+        </w:tc>
+        <w:tc>
+          <w:tcPr>
+            <w:tcW w:w="1920" w:type="dxa"/>
+          </w:tcPr>
+          <w:p>
+            <w:r>
+              <w:t>{{</w:t>
+            </w:r>
+            <w:proofErr w:type="spellStart"/>
+            <w:r>
+              <w:t>c_total.m_sum</w:t>
+            </w:r>
+            <w:proofErr w:type="spellEnd"/>
+            <w:r>
+              <w:t>}}</w:t>
+            </w:r>
+          </w:p>
+        </w:tc>
+        <w:tc>
+          <w:tcPr>
+            <w:tcW w:w="1920" w:type="dxa"/>
+          </w:tcPr>
+          <w:p>
+            <w:r>
+              <w:t>{{</w:t>
+            </w:r>
+            <w:proofErr w:type="spellStart"/>
+            <w:r>
+              <w:t>c_total.h_sum</w:t>
+            </w:r>
+            <w:proofErr w:type="spellEnd"/>
+            <w:r>
+              <w:t>}}</w:t>
+            </w:r>
+          </w:p>
+        </w:tc>
+        <w:tc>
+          <w:tcPr>
+            <w:tcW w:w="1920" w:type="dxa"/>
+          </w:tcPr>
+          <w:p>
+            <w:r>
+              <w:t>{{</w:t>
+            </w:r>
+            <w:proofErr w:type="spellStart"/>
+            <w:r>
+              <w:t>c_total.h_sum_p</w:t>
+            </w:r>
+            <w:proofErr w:type="spellEnd"/>
+            <w:r>
+              <w:t>}}</w:t>
+            </w:r>
           </w:p>
         </w:tc>
       </w:tr>
     </w:tbl>
     <w:p/>
     <w:sectPr>
-      <w:pgSz w:w="11907" w:h="8391" w:orient="landscape" w:code="11"/>
-      <w:pgMar w:top="1440" w:right="2880" w:bottom="1440" w:left="2880" w:header="720" w:footer="720" w:gutter="0"/>
+      <w:pgSz w:w="16839" w:h="11907" w:orient="landscape" w:code="9"/>
+      <w:pgMar w:top="720" w:right="720" w:bottom="720" w:left="720" w:header="720" w:footer="720" w:gutter="0"/>
       <w:cols w:space="720"/>
       <w:docGrid w:linePitch="360"/>
     </w:sectPr>

</xml_diff>

<commit_message>
[FM-313] added details to budgetmonthly bibaran report.
</commit_message>
<xml_diff>
--- a/reportserver/jsreportapp/data/budgetbibaran/docTest.docx/content.docx
+++ b/reportserver/jsreportapp/data/budgetbibaran/docTest.docx/content.docx
@@ -229,10 +229,7 @@
             </w:r>
             <w:proofErr w:type="spellEnd"/>
             <w:r>
-              <w:t>}}</w:t>
-            </w:r>
-            <w:r>
-              <w:t>{{</w:t>
+              <w:t>}}{{</w:t>
             </w:r>
             <w:proofErr w:type="spellStart"/>
             <w:r>
@@ -628,7 +625,6 @@
             <w:tcW w:w="1672" w:type="dxa"/>
           </w:tcPr>
           <w:p>
-            <w:bookmarkStart w:id="0" w:name="_GoBack" w:colFirst="3" w:colLast="8"/>
             <w:r>
               <w:t>{{#</w:t>
             </w:r>
@@ -642,10 +638,7 @@
             </w:r>
             <w:proofErr w:type="spellStart"/>
             <w:r>
-              <w:t>c</w:t>
-            </w:r>
-            <w:r>
-              <w:t>_value</w:t>
+              <w:t>c_value</w:t>
             </w:r>
             <w:proofErr w:type="spellEnd"/>
             <w:r>
@@ -814,7 +807,6 @@
           </w:p>
         </w:tc>
       </w:tr>
-      <w:bookmarkEnd w:id="0"/>
       <w:tr>
         <w:trPr>
           <w:trHeight w:val="463"/>
@@ -962,8 +954,370 @@
           </w:p>
         </w:tc>
       </w:tr>
+      <w:tr>
+        <w:trPr>
+          <w:trHeight w:val="463"/>
+        </w:trPr>
+        <w:tc>
+          <w:tcPr>
+            <w:tcW w:w="1672" w:type="dxa"/>
+          </w:tcPr>
+          <w:p>
+            <w:pPr>
+              <w:rPr>
+                <w:b/>
+                <w:bCs/>
+              </w:rPr>
+            </w:pPr>
+            <w:bookmarkStart w:id="0" w:name="_GoBack"/>
+          </w:p>
+        </w:tc>
+        <w:tc>
+          <w:tcPr>
+            <w:tcW w:w="1672" w:type="dxa"/>
+          </w:tcPr>
+          <w:p>
+            <w:pPr>
+              <w:rPr>
+                <w:b/>
+                <w:bCs/>
+              </w:rPr>
+            </w:pPr>
+            <w:r>
+              <w:rPr>
+                <w:b/>
+                <w:bCs/>
+              </w:rPr>
+              <w:t>{{</w:t>
+            </w:r>
+            <w:r>
+              <w:rPr>
+                <w:b/>
+                <w:bCs/>
+              </w:rPr>
+              <w:t>p_</w:t>
+            </w:r>
+            <w:r>
+              <w:rPr>
+                <w:b/>
+                <w:bCs/>
+              </w:rPr>
+              <w:t>c_total.name}}</w:t>
+            </w:r>
+          </w:p>
+        </w:tc>
+        <w:tc>
+          <w:tcPr>
+            <w:tcW w:w="1920" w:type="dxa"/>
+          </w:tcPr>
+          <w:p>
+            <w:pPr>
+              <w:rPr>
+                <w:b/>
+                <w:bCs/>
+              </w:rPr>
+            </w:pPr>
+            <w:r>
+              <w:rPr>
+                <w:b/>
+                <w:bCs/>
+              </w:rPr>
+              <w:t>{{</w:t>
+            </w:r>
+            <w:proofErr w:type="spellStart"/>
+            <w:r>
+              <w:rPr>
+                <w:b/>
+                <w:bCs/>
+              </w:rPr>
+              <w:t>p_c_total</w:t>
+            </w:r>
+            <w:r>
+              <w:rPr>
+                <w:b/>
+                <w:bCs/>
+              </w:rPr>
+              <w:t>.b_sum</w:t>
+            </w:r>
+            <w:proofErr w:type="spellEnd"/>
+            <w:r>
+              <w:rPr>
+                <w:b/>
+                <w:bCs/>
+              </w:rPr>
+              <w:t>}}</w:t>
+            </w:r>
+          </w:p>
+        </w:tc>
+        <w:tc>
+          <w:tcPr>
+            <w:tcW w:w="1920" w:type="dxa"/>
+          </w:tcPr>
+          <w:p>
+            <w:pPr>
+              <w:rPr>
+                <w:b/>
+                <w:bCs/>
+              </w:rPr>
+            </w:pPr>
+            <w:r>
+              <w:rPr>
+                <w:b/>
+                <w:bCs/>
+              </w:rPr>
+              <w:t>{{</w:t>
+            </w:r>
+            <w:proofErr w:type="spellStart"/>
+            <w:r>
+              <w:rPr>
+                <w:b/>
+                <w:bCs/>
+              </w:rPr>
+              <w:t>p_c_total</w:t>
+            </w:r>
+            <w:r>
+              <w:rPr>
+                <w:b/>
+                <w:bCs/>
+              </w:rPr>
+              <w:t>.c_sum</w:t>
+            </w:r>
+            <w:proofErr w:type="spellEnd"/>
+            <w:r>
+              <w:rPr>
+                <w:b/>
+                <w:bCs/>
+              </w:rPr>
+              <w:t>}}</w:t>
+            </w:r>
+          </w:p>
+        </w:tc>
+        <w:tc>
+          <w:tcPr>
+            <w:tcW w:w="1920" w:type="dxa"/>
+          </w:tcPr>
+          <w:p>
+            <w:pPr>
+              <w:rPr>
+                <w:b/>
+                <w:bCs/>
+              </w:rPr>
+            </w:pPr>
+            <w:r>
+              <w:rPr>
+                <w:b/>
+                <w:bCs/>
+              </w:rPr>
+              <w:t>{{</w:t>
+            </w:r>
+            <w:proofErr w:type="spellStart"/>
+            <w:r>
+              <w:rPr>
+                <w:b/>
+                <w:bCs/>
+              </w:rPr>
+              <w:t>p_c_total</w:t>
+            </w:r>
+            <w:r>
+              <w:rPr>
+                <w:b/>
+                <w:bCs/>
+              </w:rPr>
+              <w:t>.gc_sum</w:t>
+            </w:r>
+            <w:proofErr w:type="spellEnd"/>
+            <w:r>
+              <w:rPr>
+                <w:b/>
+                <w:bCs/>
+              </w:rPr>
+              <w:t>}}</w:t>
+            </w:r>
+          </w:p>
+        </w:tc>
+        <w:tc>
+          <w:tcPr>
+            <w:tcW w:w="1920" w:type="dxa"/>
+          </w:tcPr>
+          <w:p>
+            <w:pPr>
+              <w:rPr>
+                <w:b/>
+                <w:bCs/>
+              </w:rPr>
+            </w:pPr>
+            <w:r>
+              <w:rPr>
+                <w:b/>
+                <w:bCs/>
+              </w:rPr>
+              <w:t>{{</w:t>
+            </w:r>
+            <w:proofErr w:type="spellStart"/>
+            <w:r>
+              <w:rPr>
+                <w:b/>
+                <w:bCs/>
+              </w:rPr>
+              <w:t>p_c_total</w:t>
+            </w:r>
+            <w:r>
+              <w:rPr>
+                <w:b/>
+                <w:bCs/>
+              </w:rPr>
+              <w:t>.gm_sum</w:t>
+            </w:r>
+            <w:proofErr w:type="spellEnd"/>
+            <w:r>
+              <w:rPr>
+                <w:b/>
+                <w:bCs/>
+              </w:rPr>
+              <w:t>}}</w:t>
+            </w:r>
+          </w:p>
+        </w:tc>
+        <w:tc>
+          <w:tcPr>
+            <w:tcW w:w="1920" w:type="dxa"/>
+          </w:tcPr>
+          <w:p>
+            <w:pPr>
+              <w:rPr>
+                <w:b/>
+                <w:bCs/>
+              </w:rPr>
+            </w:pPr>
+            <w:r>
+              <w:rPr>
+                <w:b/>
+                <w:bCs/>
+              </w:rPr>
+              <w:t>{{</w:t>
+            </w:r>
+            <w:proofErr w:type="spellStart"/>
+            <w:r>
+              <w:rPr>
+                <w:b/>
+                <w:bCs/>
+              </w:rPr>
+              <w:t>p_c_total</w:t>
+            </w:r>
+            <w:r>
+              <w:rPr>
+                <w:b/>
+                <w:bCs/>
+              </w:rPr>
+              <w:t>.m_sum</w:t>
+            </w:r>
+            <w:proofErr w:type="spellEnd"/>
+            <w:r>
+              <w:rPr>
+                <w:b/>
+                <w:bCs/>
+              </w:rPr>
+              <w:t>}}</w:t>
+            </w:r>
+          </w:p>
+        </w:tc>
+        <w:tc>
+          <w:tcPr>
+            <w:tcW w:w="1920" w:type="dxa"/>
+          </w:tcPr>
+          <w:p>
+            <w:pPr>
+              <w:rPr>
+                <w:b/>
+                <w:bCs/>
+              </w:rPr>
+            </w:pPr>
+            <w:r>
+              <w:rPr>
+                <w:b/>
+                <w:bCs/>
+              </w:rPr>
+              <w:t>{{</w:t>
+            </w:r>
+            <w:proofErr w:type="spellStart"/>
+            <w:r>
+              <w:rPr>
+                <w:b/>
+                <w:bCs/>
+              </w:rPr>
+              <w:t>p_c_total</w:t>
+            </w:r>
+            <w:r>
+              <w:rPr>
+                <w:b/>
+                <w:bCs/>
+              </w:rPr>
+              <w:t>.h_sum</w:t>
+            </w:r>
+            <w:proofErr w:type="spellEnd"/>
+            <w:r>
+              <w:rPr>
+                <w:b/>
+                <w:bCs/>
+              </w:rPr>
+              <w:t>}}</w:t>
+            </w:r>
+          </w:p>
+        </w:tc>
+        <w:tc>
+          <w:tcPr>
+            <w:tcW w:w="1920" w:type="dxa"/>
+          </w:tcPr>
+          <w:p>
+            <w:pPr>
+              <w:rPr>
+                <w:b/>
+                <w:bCs/>
+              </w:rPr>
+            </w:pPr>
+            <w:r>
+              <w:rPr>
+                <w:b/>
+                <w:bCs/>
+              </w:rPr>
+              <w:t>{{</w:t>
+            </w:r>
+            <w:proofErr w:type="spellStart"/>
+            <w:r>
+              <w:rPr>
+                <w:b/>
+                <w:bCs/>
+              </w:rPr>
+              <w:t>p_c_total</w:t>
+            </w:r>
+            <w:r>
+              <w:rPr>
+                <w:b/>
+                <w:bCs/>
+              </w:rPr>
+              <w:t>.h_sum_p</w:t>
+            </w:r>
+            <w:proofErr w:type="spellEnd"/>
+            <w:r>
+              <w:rPr>
+                <w:b/>
+                <w:bCs/>
+              </w:rPr>
+              <w:t>}}</w:t>
+            </w:r>
+          </w:p>
+        </w:tc>
+      </w:tr>
+      <w:bookmarkEnd w:id="0"/>
     </w:tbl>
-    <w:p/>
+    <w:p>
+      <w:pPr>
+        <w:rPr>
+          <w:b/>
+          <w:bCs/>
+        </w:rPr>
+      </w:pPr>
+    </w:p>
     <w:sectPr>
       <w:pgSz w:w="16839" w:h="11907" w:orient="landscape" w:code="9"/>
       <w:pgMar w:top="720" w:right="720" w:bottom="720" w:left="720" w:header="720" w:footer="720" w:gutter="0"/>

</xml_diff>